<commit_message>
deleted unused lines of code, updated documentation, created file with useful urls
</commit_message>
<xml_diff>
--- a/doc/documentation.docx
+++ b/doc/documentation.docx
@@ -263,37 +263,7 @@
           <w:szCs w:val="32"/>
           <w:shd w:val="clear" w:color="auto" w:fill="FFFFFF"/>
         </w:rPr>
-        <w:t>Vplyv</w:t>
-      </w:r>
-      <w:r>
-        <w:rPr>
-          <w:rFonts w:cstheme="minorHAnsi"/>
-          <w:color w:val="000000"/>
-          <w:sz w:val="32"/>
-          <w:szCs w:val="32"/>
-          <w:shd w:val="clear" w:color="auto" w:fill="FFFFFF"/>
-        </w:rPr>
-        <w:t xml:space="preserve"> </w:t>
-      </w:r>
-      <w:r>
-        <w:rPr>
-          <w:rFonts w:cstheme="minorHAnsi"/>
-          <w:color w:val="000000"/>
-          <w:sz w:val="32"/>
-          <w:szCs w:val="32"/>
-          <w:shd w:val="clear" w:color="auto" w:fill="FFFFFF"/>
-        </w:rPr>
-        <w:t xml:space="preserve">nárastu elektro-áut </w:t>
-      </w:r>
-      <w:r>
-        <w:rPr>
-          <w:rFonts w:cstheme="minorHAnsi"/>
-          <w:color w:val="000000"/>
-          <w:sz w:val="32"/>
-          <w:szCs w:val="32"/>
-          <w:shd w:val="clear" w:color="auto" w:fill="FFFFFF"/>
-        </w:rPr>
-        <w:t>na stav energetiky</w:t>
+        <w:t>Vplyv nárastu elektro-áut na stav energetiky</w:t>
       </w:r>
       <w:r>
         <w:rPr>
@@ -566,6 +536,38 @@
           <w:szCs w:val="24"/>
         </w:rPr>
         <w:tab/>
+      </w:r>
+      <w:r>
+        <w:rPr>
+          <w:rFonts w:cstheme="minorHAnsi"/>
+          <w:sz w:val="24"/>
+          <w:szCs w:val="24"/>
+        </w:rPr>
+        <w:tab/>
+      </w:r>
+      <w:r>
+        <w:rPr>
+          <w:rFonts w:cstheme="minorHAnsi"/>
+          <w:sz w:val="24"/>
+          <w:szCs w:val="24"/>
+        </w:rPr>
+        <w:tab/>
+      </w:r>
+      <w:r>
+        <w:rPr>
+          <w:rFonts w:cstheme="minorHAnsi"/>
+          <w:sz w:val="24"/>
+          <w:szCs w:val="24"/>
+        </w:rPr>
+        <w:tab/>
+        <w:t xml:space="preserve"> </w:t>
+      </w:r>
+      <w:r>
+        <w:rPr>
+          <w:rFonts w:cstheme="minorHAnsi"/>
+          <w:sz w:val="24"/>
+          <w:szCs w:val="24"/>
+        </w:rPr>
         <w:t xml:space="preserve">   </w:t>
       </w:r>
       <w:r>
@@ -609,68 +611,22 @@
         <w:spacing w:line="240" w:lineRule="auto"/>
         <w:rPr>
           <w:rFonts w:cstheme="minorHAnsi"/>
-          <w:sz w:val="24"/>
-          <w:szCs w:val="24"/>
-        </w:rPr>
-      </w:pPr>
-      <w:r>
-        <w:rPr>
-          <w:rFonts w:cstheme="minorHAnsi"/>
-          <w:sz w:val="24"/>
-          <w:szCs w:val="24"/>
+          <w:b/>
+          <w:bCs/>
+          <w:sz w:val="40"/>
+          <w:szCs w:val="40"/>
+        </w:rPr>
+      </w:pPr>
+      <w:r>
+        <w:rPr>
+          <w:rFonts w:cstheme="minorHAnsi"/>
+          <w:b/>
+          <w:bCs/>
+          <w:sz w:val="40"/>
+          <w:szCs w:val="40"/>
         </w:rPr>
         <w:lastRenderedPageBreak/>
-        <w:tab/>
-      </w:r>
-      <w:r>
-        <w:rPr>
-          <w:rFonts w:cstheme="minorHAnsi"/>
-          <w:sz w:val="24"/>
-          <w:szCs w:val="24"/>
-        </w:rPr>
-        <w:tab/>
-      </w:r>
-      <w:r>
-        <w:rPr>
-          <w:rFonts w:cstheme="minorHAnsi"/>
-          <w:sz w:val="24"/>
-          <w:szCs w:val="24"/>
-        </w:rPr>
-        <w:tab/>
-        <w:t xml:space="preserve">     </w:t>
-      </w:r>
-      <w:r>
-        <w:rPr>
-          <w:rFonts w:cstheme="minorHAnsi"/>
-          <w:sz w:val="24"/>
-          <w:szCs w:val="24"/>
-        </w:rPr>
-        <w:tab/>
-      </w:r>
-      <w:r>
-        <w:rPr>
-          <w:rFonts w:cstheme="minorHAnsi"/>
-          <w:sz w:val="24"/>
-          <w:szCs w:val="24"/>
-        </w:rPr>
-        <w:t xml:space="preserve">   </w:t>
-      </w:r>
-      <w:r>
-        <w:rPr>
-          <w:rFonts w:cstheme="minorHAnsi"/>
-          <w:sz w:val="24"/>
-          <w:szCs w:val="24"/>
-        </w:rPr>
-        <w:tab/>
-      </w:r>
-      <w:r>
-        <w:rPr>
-          <w:rFonts w:cstheme="minorHAnsi"/>
-          <w:sz w:val="24"/>
-          <w:szCs w:val="24"/>
-        </w:rPr>
-        <w:tab/>
-        <w:t xml:space="preserve">   </w:t>
+        <w:t>Obsah</w:t>
       </w:r>
     </w:p>
     <w:p>
@@ -681,8 +637,10 @@
         <w:spacing w:line="240" w:lineRule="auto"/>
         <w:rPr>
           <w:rFonts w:cstheme="minorHAnsi"/>
-          <w:sz w:val="28"/>
-          <w:szCs w:val="28"/>
+          <w:b/>
+          <w:bCs/>
+          <w:sz w:val="24"/>
+          <w:szCs w:val="24"/>
         </w:rPr>
       </w:pPr>
     </w:p>
@@ -691,24 +649,6 @@
         <w:spacing w:line="240" w:lineRule="auto"/>
         <w:rPr>
           <w:rFonts w:cstheme="minorHAnsi"/>
-          <w:sz w:val="40"/>
-          <w:szCs w:val="40"/>
-        </w:rPr>
-      </w:pPr>
-      <w:r>
-        <w:rPr>
-          <w:rFonts w:cstheme="minorHAnsi"/>
-          <w:sz w:val="40"/>
-          <w:szCs w:val="40"/>
-        </w:rPr>
-        <w:t>Obsah:</w:t>
-      </w:r>
-    </w:p>
-    <w:p>
-      <w:pPr>
-        <w:spacing w:line="240" w:lineRule="auto"/>
-        <w:rPr>
-          <w:rFonts w:cstheme="minorHAnsi"/>
           <w:b/>
           <w:bCs/>
           <w:sz w:val="32"/>
@@ -744,6 +684,167 @@
           <w:szCs w:val="32"/>
         </w:rPr>
         <w:t>Úvod</w:t>
+      </w:r>
+      <w:r>
+        <w:rPr>
+          <w:rFonts w:cstheme="minorHAnsi"/>
+          <w:b/>
+          <w:bCs/>
+          <w:sz w:val="32"/>
+          <w:szCs w:val="32"/>
+        </w:rPr>
+        <w:tab/>
+      </w:r>
+      <w:r>
+        <w:rPr>
+          <w:rFonts w:cstheme="minorHAnsi"/>
+          <w:b/>
+          <w:bCs/>
+          <w:sz w:val="32"/>
+          <w:szCs w:val="32"/>
+        </w:rPr>
+        <w:tab/>
+      </w:r>
+      <w:r>
+        <w:rPr>
+          <w:rFonts w:cstheme="minorHAnsi"/>
+          <w:b/>
+          <w:bCs/>
+          <w:sz w:val="32"/>
+          <w:szCs w:val="32"/>
+        </w:rPr>
+        <w:tab/>
+      </w:r>
+      <w:r>
+        <w:rPr>
+          <w:rFonts w:cstheme="minorHAnsi"/>
+          <w:b/>
+          <w:bCs/>
+          <w:sz w:val="32"/>
+          <w:szCs w:val="32"/>
+        </w:rPr>
+        <w:tab/>
+      </w:r>
+      <w:r>
+        <w:rPr>
+          <w:rFonts w:cstheme="minorHAnsi"/>
+          <w:b/>
+          <w:bCs/>
+          <w:sz w:val="32"/>
+          <w:szCs w:val="32"/>
+        </w:rPr>
+        <w:tab/>
+      </w:r>
+      <w:r>
+        <w:rPr>
+          <w:rFonts w:cstheme="minorHAnsi"/>
+          <w:b/>
+          <w:bCs/>
+          <w:sz w:val="32"/>
+          <w:szCs w:val="32"/>
+        </w:rPr>
+        <w:tab/>
+      </w:r>
+      <w:r>
+        <w:rPr>
+          <w:rFonts w:cstheme="minorHAnsi"/>
+          <w:b/>
+          <w:bCs/>
+          <w:sz w:val="32"/>
+          <w:szCs w:val="32"/>
+        </w:rPr>
+        <w:tab/>
+      </w:r>
+      <w:r>
+        <w:rPr>
+          <w:rFonts w:cstheme="minorHAnsi"/>
+          <w:b/>
+          <w:bCs/>
+          <w:sz w:val="32"/>
+          <w:szCs w:val="32"/>
+        </w:rPr>
+        <w:tab/>
+      </w:r>
+      <w:r>
+        <w:rPr>
+          <w:rFonts w:cstheme="minorHAnsi"/>
+          <w:b/>
+          <w:bCs/>
+          <w:sz w:val="32"/>
+          <w:szCs w:val="32"/>
+        </w:rPr>
+        <w:tab/>
+      </w:r>
+      <w:r>
+        <w:rPr>
+          <w:rFonts w:cstheme="minorHAnsi"/>
+          <w:b/>
+          <w:bCs/>
+          <w:sz w:val="32"/>
+          <w:szCs w:val="32"/>
+        </w:rPr>
+        <w:tab/>
+      </w:r>
+      <w:r>
+        <w:rPr>
+          <w:rFonts w:cstheme="minorHAnsi"/>
+          <w:b/>
+          <w:bCs/>
+          <w:sz w:val="32"/>
+          <w:szCs w:val="32"/>
+        </w:rPr>
+        <w:tab/>
+      </w:r>
+      <w:r>
+        <w:rPr>
+          <w:rFonts w:cstheme="minorHAnsi"/>
+          <w:b/>
+          <w:bCs/>
+          <w:sz w:val="32"/>
+          <w:szCs w:val="32"/>
+        </w:rPr>
+        <w:tab/>
+      </w:r>
+      <w:r>
+        <w:rPr>
+          <w:rFonts w:cstheme="minorHAnsi"/>
+          <w:b/>
+          <w:bCs/>
+          <w:sz w:val="32"/>
+          <w:szCs w:val="32"/>
+        </w:rPr>
+        <w:tab/>
+      </w:r>
+      <w:r>
+        <w:rPr>
+          <w:rFonts w:cstheme="minorHAnsi"/>
+          <w:b/>
+          <w:bCs/>
+          <w:sz w:val="32"/>
+          <w:szCs w:val="32"/>
+        </w:rPr>
+        <w:tab/>
+      </w:r>
+      <w:r>
+        <w:rPr>
+          <w:rFonts w:cstheme="minorHAnsi"/>
+          <w:b/>
+          <w:bCs/>
+          <w:sz w:val="32"/>
+          <w:szCs w:val="32"/>
+        </w:rPr>
+        <w:tab/>
+      </w:r>
+      <w:r>
+        <w:rPr>
+          <w:rFonts w:cstheme="minorHAnsi"/>
+          <w:b/>
+          <w:bCs/>
+          <w:sz w:val="32"/>
+          <w:szCs w:val="32"/>
+        </w:rPr>
+        <w:tab/>
+        <w:t xml:space="preserve">   2</w:t>
       </w:r>
     </w:p>
     <w:p>
@@ -1055,23 +1156,7 @@
           <w:sz w:val="32"/>
           <w:szCs w:val="32"/>
         </w:rPr>
-        <w:t>.....................................................................</w:t>
-      </w:r>
-      <w:r>
-        <w:rPr>
-          <w:rFonts w:cstheme="minorHAnsi"/>
-          <w:sz w:val="32"/>
-          <w:szCs w:val="32"/>
-        </w:rPr>
-        <w:t xml:space="preserve">. </w:t>
-      </w:r>
-      <w:r>
-        <w:rPr>
-          <w:rFonts w:cstheme="minorHAnsi"/>
-          <w:sz w:val="32"/>
-          <w:szCs w:val="32"/>
-        </w:rPr>
-        <w:t>X</w:t>
+        <w:t>...................................................................... X</w:t>
       </w:r>
     </w:p>
     <w:p>
@@ -1803,7 +1888,7 @@
           <w:szCs w:val="40"/>
         </w:rPr>
         <w:lastRenderedPageBreak/>
-        <w:t xml:space="preserve">2      </w:t>
+        <w:t>2      Rozbor témy a použitých techno</w:t>
       </w:r>
       <w:r>
         <w:rPr>
@@ -1813,7 +1898,7 @@
           <w:sz w:val="40"/>
           <w:szCs w:val="40"/>
         </w:rPr>
-        <w:t>Rozbor témy a použitých techno</w:t>
+        <w:t>ló</w:t>
       </w:r>
       <w:r>
         <w:rPr>
@@ -1823,16 +1908,6 @@
           <w:sz w:val="40"/>
           <w:szCs w:val="40"/>
         </w:rPr>
-        <w:t>ló</w:t>
-      </w:r>
-      <w:r>
-        <w:rPr>
-          <w:rFonts w:ascii="Times New Roman" w:hAnsi="Times New Roman" w:cs="Times New Roman"/>
-          <w:b/>
-          <w:bCs/>
-          <w:sz w:val="40"/>
-          <w:szCs w:val="40"/>
-        </w:rPr>
         <w:t>gií</w:t>
       </w:r>
     </w:p>
@@ -1886,37 +1961,7 @@
           <w:sz w:val="32"/>
           <w:szCs w:val="32"/>
         </w:rPr>
-        <w:t>2</w:t>
-      </w:r>
-      <w:r>
-        <w:rPr>
-          <w:rFonts w:ascii="Times New Roman" w:hAnsi="Times New Roman" w:cs="Times New Roman"/>
-          <w:b/>
-          <w:bCs/>
-          <w:sz w:val="32"/>
-          <w:szCs w:val="32"/>
-        </w:rPr>
-        <w:t>.1</w:t>
-      </w:r>
-      <w:r>
-        <w:rPr>
-          <w:rFonts w:ascii="Times New Roman" w:hAnsi="Times New Roman" w:cs="Times New Roman"/>
-          <w:b/>
-          <w:bCs/>
-          <w:sz w:val="32"/>
-          <w:szCs w:val="32"/>
-        </w:rPr>
-        <w:t xml:space="preserve">      </w:t>
-      </w:r>
-      <w:r>
-        <w:rPr>
-          <w:rFonts w:ascii="Times New Roman" w:hAnsi="Times New Roman" w:cs="Times New Roman"/>
-          <w:b/>
-          <w:bCs/>
-          <w:sz w:val="32"/>
-          <w:szCs w:val="32"/>
-        </w:rPr>
-        <w:t>Popis použitých postupov</w:t>
+        <w:t>2.1      Popis použitých postupov</w:t>
       </w:r>
     </w:p>
     <w:p>
@@ -2023,37 +2068,7 @@
           <w:sz w:val="32"/>
           <w:szCs w:val="32"/>
         </w:rPr>
-        <w:t>2.</w:t>
-      </w:r>
-      <w:r>
-        <w:rPr>
-          <w:rFonts w:ascii="Times New Roman" w:hAnsi="Times New Roman" w:cs="Times New Roman"/>
-          <w:b/>
-          <w:bCs/>
-          <w:sz w:val="32"/>
-          <w:szCs w:val="32"/>
-        </w:rPr>
-        <w:t>2</w:t>
-      </w:r>
-      <w:r>
-        <w:rPr>
-          <w:rFonts w:ascii="Times New Roman" w:hAnsi="Times New Roman" w:cs="Times New Roman"/>
-          <w:b/>
-          <w:bCs/>
-          <w:sz w:val="32"/>
-          <w:szCs w:val="32"/>
-        </w:rPr>
-        <w:t xml:space="preserve">      </w:t>
-      </w:r>
-      <w:r>
-        <w:rPr>
-          <w:rFonts w:ascii="Times New Roman" w:hAnsi="Times New Roman" w:cs="Times New Roman"/>
-          <w:b/>
-          <w:bCs/>
-          <w:sz w:val="32"/>
-          <w:szCs w:val="32"/>
-        </w:rPr>
-        <w:t>Pôvod použitých metód</w:t>
+        <w:t>2.2      Pôvod použitých metód</w:t>
       </w:r>
       <w:r>
         <w:rPr>
@@ -2326,7 +2341,7 @@
           <w:rFonts w:ascii="Times New Roman" w:hAnsi="Times New Roman" w:cs="Times New Roman"/>
         </w:rPr>
         <w:pict w14:anchorId="07705277">
-          <v:rect id="_x0000_i1038" style="width:225.45pt;height:.4pt" o:hrpct="497" o:hrstd="t" o:hrnoshade="t" o:hr="t" fillcolor="black [3213]" stroked="f"/>
+          <v:rect id="_x0000_i1025" style="width:225.45pt;height:.4pt" o:hrpct="497" o:hrstd="t" o:hrnoshade="t" o:hr="t" fillcolor="black [3213]" stroked="f"/>
         </w:pict>
       </w:r>
     </w:p>
@@ -2646,6 +2661,7 @@
         <w:docPartUnique/>
       </w:docPartObj>
     </w:sdtPr>
+    <w:sdtEndPr/>
     <w:sdtContent>
       <w:p>
         <w:pPr>

</xml_diff>